<commit_message>
Atualização Sprint 4 COMPLETA
</commit_message>
<xml_diff>
--- a/Sprint-4/Registro de Reunioes.docx
+++ b/Sprint-4/Registro de Reunioes.docx
@@ -1,6 +1,6 @@
 
 <file path=word/document.xml><?xml version="1.0" encoding="utf-8"?>
-<w:document xmlns:wpc="http://schemas.microsoft.com/office/word/2010/wordprocessingCanvas" xmlns:cx="http://schemas.microsoft.com/office/drawing/2014/chartex" xmlns:mc="http://schemas.openxmlformats.org/markup-compatibility/2006" xmlns:o="urn:schemas-microsoft-com:office:office" xmlns:r="http://schemas.openxmlformats.org/officeDocument/2006/relationships" xmlns:m="http://schemas.openxmlformats.org/officeDocument/2006/math" xmlns:v="urn:schemas-microsoft-com:vml" xmlns:wp14="http://schemas.microsoft.com/office/word/2010/wordprocessingDrawing" xmlns:wp="http://schemas.openxmlformats.org/drawingml/2006/wordprocessingDrawing" xmlns:w10="urn:schemas-microsoft-com:office:word" xmlns:w="http://schemas.openxmlformats.org/wordprocessingml/2006/main" xmlns:w14="http://schemas.microsoft.com/office/word/2010/wordml" xmlns:w15="http://schemas.microsoft.com/office/word/2012/wordml" xmlns:w16se="http://schemas.microsoft.com/office/word/2015/wordml/symex" xmlns:wpg="http://schemas.microsoft.com/office/word/2010/wordprocessingGroup" xmlns:wpi="http://schemas.microsoft.com/office/word/2010/wordprocessingInk" xmlns:wne="http://schemas.microsoft.com/office/word/2006/wordml" xmlns:wps="http://schemas.microsoft.com/office/word/2010/wordprocessingShape" mc:Ignorable="w14 w15 w16se wp14">
+<w:document xmlns:wpc="http://schemas.microsoft.com/office/word/2010/wordprocessingCanvas" xmlns:mc="http://schemas.openxmlformats.org/markup-compatibility/2006" xmlns:o="urn:schemas-microsoft-com:office:office" xmlns:r="http://schemas.openxmlformats.org/officeDocument/2006/relationships" xmlns:m="http://schemas.openxmlformats.org/officeDocument/2006/math" xmlns:v="urn:schemas-microsoft-com:vml" xmlns:wp14="http://schemas.microsoft.com/office/word/2010/wordprocessingDrawing" xmlns:wp="http://schemas.openxmlformats.org/drawingml/2006/wordprocessingDrawing" xmlns:w10="urn:schemas-microsoft-com:office:word" xmlns:w="http://schemas.openxmlformats.org/wordprocessingml/2006/main" xmlns:w14="http://schemas.microsoft.com/office/word/2010/wordml" xmlns:w15="http://schemas.microsoft.com/office/word/2012/wordml" xmlns:wpg="http://schemas.microsoft.com/office/word/2010/wordprocessingGroup" xmlns:wpi="http://schemas.microsoft.com/office/word/2010/wordprocessingInk" xmlns:wne="http://schemas.microsoft.com/office/word/2006/wordml" xmlns:wps="http://schemas.microsoft.com/office/word/2010/wordprocessingShape" mc:Ignorable="w14 w15 wp14">
   <w:background w:color="FFFFFF"/>
   <w:body>
     <w:p>
@@ -63,7 +63,7 @@
       <w:tblPr>
         <w:tblStyle w:val="TableNormal"/>
         <w:tblW w:w="9360" w:type="dxa"/>
-        <w:tblInd w:w="-182" w:type="dxa"/>
+        <w:tblInd w:w="-240" w:type="dxa"/>
         <w:tblBorders>
           <w:top w:val="single" w:sz="4" w:space="0" w:color="5B9BD5"/>
           <w:left w:val="single" w:sz="4" w:space="0" w:color="5B9BD5"/>
@@ -244,6 +244,166 @@
               <w:jc w:val="center"/>
             </w:pPr>
             <w:r>
+              <w:t>04/04</w:t>
+            </w:r>
+          </w:p>
+        </w:tc>
+        <w:tc>
+          <w:tcPr>
+            <w:tcW w:w="1005" w:type="dxa"/>
+            <w:tcBorders>
+              <w:top w:val="single" w:sz="4" w:space="0" w:color="5B9BD5"/>
+              <w:left w:val="single" w:sz="4" w:space="0" w:color="5B9BD5"/>
+              <w:bottom w:val="single" w:sz="4" w:space="0" w:color="5B9BD5"/>
+              <w:right w:val="single" w:sz="4" w:space="0" w:color="5B9BD5"/>
+            </w:tcBorders>
+            <w:shd w:val="clear" w:color="auto" w:fill="auto"/>
+            <w:tcMar>
+              <w:left w:w="134" w:type="dxa"/>
+              <w:right w:w="144" w:type="dxa"/>
+            </w:tcMar>
+          </w:tcPr>
+          <w:p>
+            <w:pPr>
+              <w:spacing w:before="120" w:after="120" w:line="240" w:lineRule="auto"/>
+              <w:jc w:val="center"/>
+            </w:pPr>
+            <w:r>
+              <w:t>0,5</w:t>
+            </w:r>
+          </w:p>
+        </w:tc>
+        <w:tc>
+          <w:tcPr>
+            <w:tcW w:w="6900" w:type="dxa"/>
+            <w:tcBorders>
+              <w:top w:val="single" w:sz="4" w:space="0" w:color="5B9BD5"/>
+              <w:left w:val="single" w:sz="4" w:space="0" w:color="5B9BD5"/>
+              <w:bottom w:val="single" w:sz="4" w:space="0" w:color="5B9BD5"/>
+              <w:right w:val="single" w:sz="4" w:space="0" w:color="5B9BD5"/>
+            </w:tcBorders>
+            <w:shd w:val="clear" w:color="auto" w:fill="auto"/>
+            <w:tcMar>
+              <w:left w:w="134" w:type="dxa"/>
+              <w:right w:w="144" w:type="dxa"/>
+            </w:tcMar>
+          </w:tcPr>
+          <w:p>
+            <w:pPr>
+              <w:numPr>
+                <w:ilvl w:val="0"/>
+                <w:numId w:val="2"/>
+              </w:numPr>
+              <w:spacing w:after="0"/>
+              <w:ind w:hanging="360"/>
+              <w:contextualSpacing/>
+            </w:pPr>
+            <w:r>
+              <w:t>Definição das tarefas que serão realizadas na Sprint-4</w:t>
+            </w:r>
+          </w:p>
+          <w:p>
+            <w:pPr>
+              <w:numPr>
+                <w:ilvl w:val="0"/>
+                <w:numId w:val="2"/>
+              </w:numPr>
+              <w:spacing w:after="0"/>
+              <w:ind w:hanging="360"/>
+              <w:contextualSpacing/>
+            </w:pPr>
+            <w:r>
+              <w:t>Atribuição de tarefas e responsabilidades.</w:t>
+            </w:r>
+          </w:p>
+          <w:p>
+            <w:pPr>
+              <w:numPr>
+                <w:ilvl w:val="0"/>
+                <w:numId w:val="2"/>
+              </w:numPr>
+              <w:spacing w:after="0"/>
+              <w:ind w:hanging="360"/>
+              <w:contextualSpacing/>
+            </w:pPr>
+            <w:r>
+              <w:t>Discussão sobre desenvolvimento de telas com uma Nova Biblioteca.</w:t>
+            </w:r>
+          </w:p>
+          <w:p>
+            <w:pPr>
+              <w:spacing w:after="0"/>
+              <w:ind w:left="720"/>
+              <w:contextualSpacing/>
+            </w:pPr>
+          </w:p>
+          <w:p>
+            <w:pPr>
+              <w:spacing w:after="0"/>
+              <w:contextualSpacing/>
+            </w:pPr>
+            <w:r>
+              <w:rPr>
+                <w:color w:val="2E74B5"/>
+              </w:rPr>
+              <w:t xml:space="preserve">Participantes: </w:t>
+            </w:r>
+            <w:r>
+              <w:rPr>
+                <w:color w:val="3B3838" w:themeColor="background2" w:themeShade="40"/>
+              </w:rPr>
+              <w:t>Danilo, Breno</w:t>
+            </w:r>
+          </w:p>
+        </w:tc>
+      </w:tr>
+      <w:tr>
+        <w:tc>
+          <w:tcPr>
+            <w:tcW w:w="555" w:type="dxa"/>
+            <w:tcBorders>
+              <w:top w:val="single" w:sz="4" w:space="0" w:color="5B9BD5"/>
+              <w:left w:val="single" w:sz="4" w:space="0" w:color="5B9BD5"/>
+              <w:bottom w:val="single" w:sz="4" w:space="0" w:color="5B9BD5"/>
+              <w:right w:val="single" w:sz="4" w:space="0" w:color="5B9BD5"/>
+            </w:tcBorders>
+            <w:shd w:val="clear" w:color="auto" w:fill="auto"/>
+            <w:tcMar>
+              <w:left w:w="134" w:type="dxa"/>
+              <w:right w:w="144" w:type="dxa"/>
+            </w:tcMar>
+          </w:tcPr>
+          <w:p>
+            <w:pPr>
+              <w:spacing w:before="120" w:after="120" w:line="240" w:lineRule="auto"/>
+              <w:jc w:val="center"/>
+            </w:pPr>
+            <w:r>
+              <w:t>02</w:t>
+            </w:r>
+          </w:p>
+        </w:tc>
+        <w:tc>
+          <w:tcPr>
+            <w:tcW w:w="900" w:type="dxa"/>
+            <w:tcBorders>
+              <w:top w:val="single" w:sz="4" w:space="0" w:color="5B9BD5"/>
+              <w:left w:val="single" w:sz="4" w:space="0" w:color="5B9BD5"/>
+              <w:bottom w:val="single" w:sz="4" w:space="0" w:color="5B9BD5"/>
+              <w:right w:val="single" w:sz="4" w:space="0" w:color="5B9BD5"/>
+            </w:tcBorders>
+            <w:shd w:val="clear" w:color="auto" w:fill="auto"/>
+            <w:tcMar>
+              <w:left w:w="134" w:type="dxa"/>
+              <w:right w:w="144" w:type="dxa"/>
+            </w:tcMar>
+          </w:tcPr>
+          <w:p>
+            <w:pPr>
+              <w:spacing w:before="120" w:after="120" w:line="240" w:lineRule="auto"/>
+              <w:jc w:val="center"/>
+            </w:pPr>
+            <w:r>
               <w:t>05</w:t>
             </w:r>
             <w:r>
@@ -275,12 +435,7 @@
               <w:jc w:val="center"/>
             </w:pPr>
             <w:r>
-              <w:t>1</w:t>
-            </w:r>
-            <w:bookmarkStart w:id="0" w:name="_GoBack"/>
-            <w:bookmarkEnd w:id="0"/>
-            <w:r>
-              <w:t>h</w:t>
+              <w:t>0,3</w:t>
             </w:r>
           </w:p>
         </w:tc>
@@ -301,36 +456,26 @@
           </w:tcPr>
           <w:p>
             <w:pPr>
-              <w:spacing w:after="0"/>
-              <w:ind w:left="720"/>
-              <w:contextualSpacing/>
-            </w:pPr>
-          </w:p>
-          <w:p>
-            <w:pPr>
+              <w:pStyle w:val="PargrafodaLista"/>
               <w:numPr>
                 <w:ilvl w:val="0"/>
-                <w:numId w:val="2"/>
+                <w:numId w:val="10"/>
               </w:numPr>
               <w:spacing w:after="0"/>
-              <w:ind w:hanging="360"/>
-              <w:contextualSpacing/>
             </w:pPr>
             <w:r>
-              <w:t>Planejamento da Sprint-4</w:t>
+              <w:t>Discussão sobre Métodos de autenticação do administrador.</w:t>
             </w:r>
           </w:p>
           <w:p>
             <w:pPr>
+              <w:pStyle w:val="PargrafodaLista"/>
               <w:spacing w:after="0"/>
-              <w:ind w:left="720"/>
-              <w:contextualSpacing/>
             </w:pPr>
           </w:p>
           <w:p>
             <w:pPr>
               <w:spacing w:after="0"/>
-              <w:contextualSpacing/>
             </w:pPr>
             <w:r>
               <w:rPr>
@@ -342,7 +487,7 @@
               <w:rPr>
                 <w:color w:val="3B3838" w:themeColor="background2" w:themeShade="40"/>
               </w:rPr>
-              <w:t>Danilo, Breno e Alexandre</w:t>
+              <w:t>Danilo, Breno</w:t>
             </w:r>
           </w:p>
         </w:tc>
@@ -369,7 +514,7 @@
               <w:jc w:val="center"/>
             </w:pPr>
             <w:r>
-              <w:t>02</w:t>
+              <w:t>03</w:t>
             </w:r>
           </w:p>
         </w:tc>
@@ -425,11 +570,10 @@
               <w:jc w:val="center"/>
             </w:pPr>
             <w:r>
-              <w:t>1</w:t>
+              <w:t>0,5</w:t>
             </w:r>
-            <w:r>
-              <w:t>h</w:t>
-            </w:r>
+            <w:bookmarkStart w:id="0" w:name="_GoBack"/>
+            <w:bookmarkEnd w:id="0"/>
           </w:p>
         </w:tc>
         <w:tc>
@@ -452,26 +596,7 @@
               <w:pStyle w:val="PargrafodaLista"/>
               <w:numPr>
                 <w:ilvl w:val="0"/>
-                <w:numId w:val="4"/>
-              </w:numPr>
-              <w:spacing w:after="0"/>
-            </w:pPr>
-            <w:r>
-              <w:t>Comunicação entre a equipe com a finalidade de informa-se sob</w:t>
-            </w:r>
-            <w:r>
-              <w:t>re o desenvolvimento da Sprint-4</w:t>
-            </w:r>
-            <w:r>
-              <w:t>.</w:t>
-            </w:r>
-          </w:p>
-          <w:p>
-            <w:pPr>
-              <w:pStyle w:val="PargrafodaLista"/>
-              <w:numPr>
-                <w:ilvl w:val="0"/>
-                <w:numId w:val="4"/>
+                <w:numId w:val="10"/>
               </w:numPr>
               <w:spacing w:after="0"/>
               <w:rPr>
@@ -482,7 +607,13 @@
               <w:rPr>
                 <w:color w:val="404040" w:themeColor="text1" w:themeTint="BF"/>
               </w:rPr>
-              <w:t>A equipe reuniu-se para investigar o desempenho de cada participante com a Sprint-4.</w:t>
+              <w:t xml:space="preserve">A equipe reuniu-se para </w:t>
+            </w:r>
+            <w:r>
+              <w:rPr>
+                <w:color w:val="404040" w:themeColor="text1" w:themeTint="BF"/>
+              </w:rPr>
+              <w:t>concerto do controle de versões do Sistema.</w:t>
             </w:r>
           </w:p>
           <w:p>
@@ -542,6 +673,9 @@
             <w:pPr>
               <w:spacing w:before="120" w:after="120" w:line="240" w:lineRule="auto"/>
             </w:pPr>
+            <w:r>
+              <w:t>04</w:t>
+            </w:r>
           </w:p>
         </w:tc>
         <w:tc>
@@ -563,6 +697,9 @@
             <w:pPr>
               <w:spacing w:before="120" w:after="120" w:line="240" w:lineRule="auto"/>
             </w:pPr>
+            <w:r>
+              <w:t>11/10</w:t>
+            </w:r>
           </w:p>
         </w:tc>
         <w:tc>
@@ -584,6 +721,9 @@
             <w:pPr>
               <w:spacing w:before="120" w:after="120" w:line="240" w:lineRule="auto"/>
             </w:pPr>
+            <w:r>
+              <w:t>3,5</w:t>
+            </w:r>
           </w:p>
         </w:tc>
         <w:tc>
@@ -603,103 +743,59 @@
           </w:tcPr>
           <w:p>
             <w:pPr>
+              <w:pStyle w:val="PargrafodaLista"/>
+              <w:numPr>
+                <w:ilvl w:val="0"/>
+                <w:numId w:val="8"/>
+              </w:numPr>
+              <w:spacing w:after="0"/>
+              <w:rPr>
+                <w:color w:val="auto"/>
+              </w:rPr>
+            </w:pPr>
+            <w:r>
+              <w:rPr>
+                <w:color w:val="404040" w:themeColor="text1" w:themeTint="BF"/>
+              </w:rPr>
+              <w:t>Retrospectiva da Sprint-4 e início da Sprint-5</w:t>
+            </w:r>
+          </w:p>
+          <w:p>
+            <w:pPr>
+              <w:spacing w:after="0"/>
+              <w:ind w:left="360"/>
+              <w:rPr>
+                <w:color w:val="auto"/>
+              </w:rPr>
+            </w:pPr>
+          </w:p>
+          <w:p>
+            <w:pPr>
+              <w:pStyle w:val="PargrafodaLista"/>
+              <w:numPr>
+                <w:ilvl w:val="0"/>
+                <w:numId w:val="9"/>
+              </w:numPr>
               <w:spacing w:after="0"/>
               <w:rPr>
                 <w:color w:val="404040" w:themeColor="text1" w:themeTint="BF"/>
               </w:rPr>
             </w:pPr>
-          </w:p>
-        </w:tc>
-      </w:tr>
-      <w:tr>
-        <w:tc>
-          <w:tcPr>
-            <w:tcW w:w="555" w:type="dxa"/>
-            <w:tcBorders>
-              <w:top w:val="single" w:sz="4" w:space="0" w:color="5B9BD5"/>
-              <w:left w:val="single" w:sz="4" w:space="0" w:color="5B9BD5"/>
-              <w:bottom w:val="single" w:sz="4" w:space="0" w:color="5B9BD5"/>
-              <w:right w:val="single" w:sz="4" w:space="0" w:color="5B9BD5"/>
-            </w:tcBorders>
-            <w:shd w:val="clear" w:color="auto" w:fill="auto"/>
-            <w:tcMar>
-              <w:left w:w="134" w:type="dxa"/>
-              <w:right w:w="144" w:type="dxa"/>
-            </w:tcMar>
-          </w:tcPr>
-          <w:p>
-            <w:pPr>
-              <w:spacing w:before="120" w:after="120" w:line="240" w:lineRule="auto"/>
-              <w:jc w:val="center"/>
-            </w:pPr>
-          </w:p>
-        </w:tc>
-        <w:tc>
-          <w:tcPr>
-            <w:tcW w:w="900" w:type="dxa"/>
-            <w:tcBorders>
-              <w:top w:val="single" w:sz="4" w:space="0" w:color="5B9BD5"/>
-              <w:left w:val="single" w:sz="4" w:space="0" w:color="5B9BD5"/>
-              <w:bottom w:val="single" w:sz="4" w:space="0" w:color="5B9BD5"/>
-              <w:right w:val="single" w:sz="4" w:space="0" w:color="5B9BD5"/>
-            </w:tcBorders>
-            <w:shd w:val="clear" w:color="auto" w:fill="auto"/>
-            <w:tcMar>
-              <w:left w:w="134" w:type="dxa"/>
-              <w:right w:w="144" w:type="dxa"/>
-            </w:tcMar>
-          </w:tcPr>
-          <w:p>
-            <w:pPr>
-              <w:spacing w:before="120" w:after="120" w:line="240" w:lineRule="auto"/>
-              <w:jc w:val="center"/>
-            </w:pPr>
-          </w:p>
-        </w:tc>
-        <w:tc>
-          <w:tcPr>
-            <w:tcW w:w="1005" w:type="dxa"/>
-            <w:tcBorders>
-              <w:top w:val="single" w:sz="4" w:space="0" w:color="5B9BD5"/>
-              <w:left w:val="single" w:sz="4" w:space="0" w:color="5B9BD5"/>
-              <w:bottom w:val="single" w:sz="4" w:space="0" w:color="5B9BD5"/>
-              <w:right w:val="single" w:sz="4" w:space="0" w:color="5B9BD5"/>
-            </w:tcBorders>
-            <w:shd w:val="clear" w:color="auto" w:fill="auto"/>
-            <w:tcMar>
-              <w:left w:w="134" w:type="dxa"/>
-              <w:right w:w="144" w:type="dxa"/>
-            </w:tcMar>
-          </w:tcPr>
-          <w:p>
-            <w:pPr>
-              <w:spacing w:before="120" w:after="120" w:line="240" w:lineRule="auto"/>
-              <w:jc w:val="center"/>
-            </w:pPr>
-          </w:p>
-        </w:tc>
-        <w:tc>
-          <w:tcPr>
-            <w:tcW w:w="6900" w:type="dxa"/>
-            <w:tcBorders>
-              <w:top w:val="single" w:sz="4" w:space="0" w:color="5B9BD5"/>
-              <w:left w:val="single" w:sz="4" w:space="0" w:color="5B9BD5"/>
-              <w:bottom w:val="single" w:sz="4" w:space="0" w:color="5B9BD5"/>
-              <w:right w:val="single" w:sz="4" w:space="0" w:color="5B9BD5"/>
-            </w:tcBorders>
-            <w:shd w:val="clear" w:color="auto" w:fill="auto"/>
-            <w:tcMar>
-              <w:left w:w="134" w:type="dxa"/>
-              <w:right w:w="144" w:type="dxa"/>
-            </w:tcMar>
-          </w:tcPr>
-          <w:p>
-            <w:pPr>
-              <w:spacing w:after="0"/>
+            <w:r>
               <w:rPr>
-                <w:color w:val="auto"/>
+                <w:color w:val="404040" w:themeColor="text1" w:themeTint="BF"/>
               </w:rPr>
-            </w:pPr>
+              <w:t xml:space="preserve"> </w:t>
+            </w:r>
+            <w:r>
+              <w:rPr>
+                <w:color w:val="2E74B5"/>
+              </w:rPr>
+              <w:t xml:space="preserve">Participantes: </w:t>
+            </w:r>
+            <w:r>
+              <w:t>Danilo, Breno</w:t>
+            </w:r>
           </w:p>
         </w:tc>
       </w:tr>
@@ -723,7 +819,7 @@
 </file>
 
 <file path=word/endnotes.xml><?xml version="1.0" encoding="utf-8"?>
-<w:endnotes xmlns:wpc="http://schemas.microsoft.com/office/word/2010/wordprocessingCanvas" xmlns:cx="http://schemas.microsoft.com/office/drawing/2014/chartex" xmlns:mc="http://schemas.openxmlformats.org/markup-compatibility/2006" xmlns:o="urn:schemas-microsoft-com:office:office" xmlns:r="http://schemas.openxmlformats.org/officeDocument/2006/relationships" xmlns:m="http://schemas.openxmlformats.org/officeDocument/2006/math" xmlns:v="urn:schemas-microsoft-com:vml" xmlns:wp14="http://schemas.microsoft.com/office/word/2010/wordprocessingDrawing" xmlns:wp="http://schemas.openxmlformats.org/drawingml/2006/wordprocessingDrawing" xmlns:w10="urn:schemas-microsoft-com:office:word" xmlns:w="http://schemas.openxmlformats.org/wordprocessingml/2006/main" xmlns:w14="http://schemas.microsoft.com/office/word/2010/wordml" xmlns:w15="http://schemas.microsoft.com/office/word/2012/wordml" xmlns:w16se="http://schemas.microsoft.com/office/word/2015/wordml/symex" xmlns:wpg="http://schemas.microsoft.com/office/word/2010/wordprocessingGroup" xmlns:wpi="http://schemas.microsoft.com/office/word/2010/wordprocessingInk" xmlns:wne="http://schemas.microsoft.com/office/word/2006/wordml" xmlns:wps="http://schemas.microsoft.com/office/word/2010/wordprocessingShape" mc:Ignorable="w14 w15 w16se wp14">
+<w:endnotes xmlns:wpc="http://schemas.microsoft.com/office/word/2010/wordprocessingCanvas" xmlns:mc="http://schemas.openxmlformats.org/markup-compatibility/2006" xmlns:o="urn:schemas-microsoft-com:office:office" xmlns:r="http://schemas.openxmlformats.org/officeDocument/2006/relationships" xmlns:m="http://schemas.openxmlformats.org/officeDocument/2006/math" xmlns:v="urn:schemas-microsoft-com:vml" xmlns:wp14="http://schemas.microsoft.com/office/word/2010/wordprocessingDrawing" xmlns:wp="http://schemas.openxmlformats.org/drawingml/2006/wordprocessingDrawing" xmlns:w10="urn:schemas-microsoft-com:office:word" xmlns:w="http://schemas.openxmlformats.org/wordprocessingml/2006/main" xmlns:w14="http://schemas.microsoft.com/office/word/2010/wordml" xmlns:w15="http://schemas.microsoft.com/office/word/2012/wordml" xmlns:wpg="http://schemas.microsoft.com/office/word/2010/wordprocessingGroup" xmlns:wpi="http://schemas.microsoft.com/office/word/2010/wordprocessingInk" xmlns:wne="http://schemas.microsoft.com/office/word/2006/wordml" xmlns:wps="http://schemas.microsoft.com/office/word/2010/wordprocessingShape" mc:Ignorable="w14 w15 wp14">
   <w:endnote w:type="separator" w:id="-1">
     <w:p>
       <w:pPr>
@@ -748,7 +844,7 @@
 </file>
 
 <file path=word/footnotes.xml><?xml version="1.0" encoding="utf-8"?>
-<w:footnotes xmlns:wpc="http://schemas.microsoft.com/office/word/2010/wordprocessingCanvas" xmlns:cx="http://schemas.microsoft.com/office/drawing/2014/chartex" xmlns:mc="http://schemas.openxmlformats.org/markup-compatibility/2006" xmlns:o="urn:schemas-microsoft-com:office:office" xmlns:r="http://schemas.openxmlformats.org/officeDocument/2006/relationships" xmlns:m="http://schemas.openxmlformats.org/officeDocument/2006/math" xmlns:v="urn:schemas-microsoft-com:vml" xmlns:wp14="http://schemas.microsoft.com/office/word/2010/wordprocessingDrawing" xmlns:wp="http://schemas.openxmlformats.org/drawingml/2006/wordprocessingDrawing" xmlns:w10="urn:schemas-microsoft-com:office:word" xmlns:w="http://schemas.openxmlformats.org/wordprocessingml/2006/main" xmlns:w14="http://schemas.microsoft.com/office/word/2010/wordml" xmlns:w15="http://schemas.microsoft.com/office/word/2012/wordml" xmlns:w16se="http://schemas.microsoft.com/office/word/2015/wordml/symex" xmlns:wpg="http://schemas.microsoft.com/office/word/2010/wordprocessingGroup" xmlns:wpi="http://schemas.microsoft.com/office/word/2010/wordprocessingInk" xmlns:wne="http://schemas.microsoft.com/office/word/2006/wordml" xmlns:wps="http://schemas.microsoft.com/office/word/2010/wordprocessingShape" mc:Ignorable="w14 w15 w16se wp14">
+<w:footnotes xmlns:wpc="http://schemas.microsoft.com/office/word/2010/wordprocessingCanvas" xmlns:mc="http://schemas.openxmlformats.org/markup-compatibility/2006" xmlns:o="urn:schemas-microsoft-com:office:office" xmlns:r="http://schemas.openxmlformats.org/officeDocument/2006/relationships" xmlns:m="http://schemas.openxmlformats.org/officeDocument/2006/math" xmlns:v="urn:schemas-microsoft-com:vml" xmlns:wp14="http://schemas.microsoft.com/office/word/2010/wordprocessingDrawing" xmlns:wp="http://schemas.openxmlformats.org/drawingml/2006/wordprocessingDrawing" xmlns:w10="urn:schemas-microsoft-com:office:word" xmlns:w="http://schemas.openxmlformats.org/wordprocessingml/2006/main" xmlns:w14="http://schemas.microsoft.com/office/word/2010/wordml" xmlns:w15="http://schemas.microsoft.com/office/word/2012/wordml" xmlns:wpg="http://schemas.microsoft.com/office/word/2010/wordprocessingGroup" xmlns:wpi="http://schemas.microsoft.com/office/word/2010/wordprocessingInk" xmlns:wne="http://schemas.microsoft.com/office/word/2006/wordml" xmlns:wps="http://schemas.microsoft.com/office/word/2010/wordprocessingShape" mc:Ignorable="w14 w15 wp14">
   <w:footnote w:type="separator" w:id="-1">
     <w:p>
       <w:pPr>
@@ -773,7 +869,7 @@
 </file>
 
 <file path=word/header1.xml><?xml version="1.0" encoding="utf-8"?>
-<w:hdr xmlns:wpc="http://schemas.microsoft.com/office/word/2010/wordprocessingCanvas" xmlns:cx="http://schemas.microsoft.com/office/drawing/2014/chartex" xmlns:mc="http://schemas.openxmlformats.org/markup-compatibility/2006" xmlns:o="urn:schemas-microsoft-com:office:office" xmlns:r="http://schemas.openxmlformats.org/officeDocument/2006/relationships" xmlns:m="http://schemas.openxmlformats.org/officeDocument/2006/math" xmlns:v="urn:schemas-microsoft-com:vml" xmlns:wp14="http://schemas.microsoft.com/office/word/2010/wordprocessingDrawing" xmlns:wp="http://schemas.openxmlformats.org/drawingml/2006/wordprocessingDrawing" xmlns:w10="urn:schemas-microsoft-com:office:word" xmlns:w="http://schemas.openxmlformats.org/wordprocessingml/2006/main" xmlns:w14="http://schemas.microsoft.com/office/word/2010/wordml" xmlns:w15="http://schemas.microsoft.com/office/word/2012/wordml" xmlns:w16se="http://schemas.microsoft.com/office/word/2015/wordml/symex" xmlns:wpg="http://schemas.microsoft.com/office/word/2010/wordprocessingGroup" xmlns:wpi="http://schemas.microsoft.com/office/word/2010/wordprocessingInk" xmlns:wne="http://schemas.microsoft.com/office/word/2006/wordml" xmlns:wps="http://schemas.microsoft.com/office/word/2010/wordprocessingShape" mc:Ignorable="w14 w15 w16se wp14">
+<w:hdr xmlns:wpc="http://schemas.microsoft.com/office/word/2010/wordprocessingCanvas" xmlns:mc="http://schemas.openxmlformats.org/markup-compatibility/2006" xmlns:o="urn:schemas-microsoft-com:office:office" xmlns:r="http://schemas.openxmlformats.org/officeDocument/2006/relationships" xmlns:m="http://schemas.openxmlformats.org/officeDocument/2006/math" xmlns:v="urn:schemas-microsoft-com:vml" xmlns:wp14="http://schemas.microsoft.com/office/word/2010/wordprocessingDrawing" xmlns:wp="http://schemas.openxmlformats.org/drawingml/2006/wordprocessingDrawing" xmlns:w10="urn:schemas-microsoft-com:office:word" xmlns:w="http://schemas.openxmlformats.org/wordprocessingml/2006/main" xmlns:w14="http://schemas.microsoft.com/office/word/2010/wordml" xmlns:w15="http://schemas.microsoft.com/office/word/2012/wordml" xmlns:wpg="http://schemas.microsoft.com/office/word/2010/wordprocessingGroup" xmlns:wpi="http://schemas.microsoft.com/office/word/2010/wordprocessingInk" xmlns:wne="http://schemas.microsoft.com/office/word/2006/wordml" xmlns:wps="http://schemas.microsoft.com/office/word/2010/wordprocessingShape" mc:Ignorable="w14 w15 wp14">
   <w:p>
     <w:pPr>
       <w:tabs>
@@ -787,8 +883,121 @@
 </file>
 
 <file path=word/numbering.xml><?xml version="1.0" encoding="utf-8"?>
-<w:numbering xmlns:wpc="http://schemas.microsoft.com/office/word/2010/wordprocessingCanvas" xmlns:cx="http://schemas.microsoft.com/office/drawing/2014/chartex" xmlns:mc="http://schemas.openxmlformats.org/markup-compatibility/2006" xmlns:o="urn:schemas-microsoft-com:office:office" xmlns:r="http://schemas.openxmlformats.org/officeDocument/2006/relationships" xmlns:m="http://schemas.openxmlformats.org/officeDocument/2006/math" xmlns:v="urn:schemas-microsoft-com:vml" xmlns:wp14="http://schemas.microsoft.com/office/word/2010/wordprocessingDrawing" xmlns:wp="http://schemas.openxmlformats.org/drawingml/2006/wordprocessingDrawing" xmlns:w10="urn:schemas-microsoft-com:office:word" xmlns:w="http://schemas.openxmlformats.org/wordprocessingml/2006/main" xmlns:w14="http://schemas.microsoft.com/office/word/2010/wordml" xmlns:w15="http://schemas.microsoft.com/office/word/2012/wordml" xmlns:w16se="http://schemas.microsoft.com/office/word/2015/wordml/symex" xmlns:wpg="http://schemas.microsoft.com/office/word/2010/wordprocessingGroup" xmlns:wpi="http://schemas.microsoft.com/office/word/2010/wordprocessingInk" xmlns:wne="http://schemas.microsoft.com/office/word/2006/wordml" xmlns:wps="http://schemas.microsoft.com/office/word/2010/wordprocessingShape" mc:Ignorable="w14 w15 w16se wp14">
-  <w:abstractNum w:abstractNumId="0" w15:restartNumberingAfterBreak="0">
+<w:numbering xmlns:wpc="http://schemas.microsoft.com/office/word/2010/wordprocessingCanvas" xmlns:mc="http://schemas.openxmlformats.org/markup-compatibility/2006" xmlns:o="urn:schemas-microsoft-com:office:office" xmlns:r="http://schemas.openxmlformats.org/officeDocument/2006/relationships" xmlns:m="http://schemas.openxmlformats.org/officeDocument/2006/math" xmlns:v="urn:schemas-microsoft-com:vml" xmlns:wp14="http://schemas.microsoft.com/office/word/2010/wordprocessingDrawing" xmlns:wp="http://schemas.openxmlformats.org/drawingml/2006/wordprocessingDrawing" xmlns:w10="urn:schemas-microsoft-com:office:word" xmlns:w="http://schemas.openxmlformats.org/wordprocessingml/2006/main" xmlns:w14="http://schemas.microsoft.com/office/word/2010/wordml" xmlns:w15="http://schemas.microsoft.com/office/word/2012/wordml" xmlns:wpg="http://schemas.microsoft.com/office/word/2010/wordprocessingGroup" xmlns:wpi="http://schemas.microsoft.com/office/word/2010/wordprocessingInk" xmlns:wne="http://schemas.microsoft.com/office/word/2006/wordml" xmlns:wps="http://schemas.microsoft.com/office/word/2010/wordprocessingShape" mc:Ignorable="w14 w15 wp14">
+  <w:abstractNum w:abstractNumId="0">
+    <w:nsid w:val="218065AF"/>
+    <w:multiLevelType w:val="hybridMultilevel"/>
+    <w:tmpl w:val="13D674A2"/>
+    <w:lvl w:ilvl="0" w:tplc="04160001">
+      <w:start w:val="1"/>
+      <w:numFmt w:val="bullet"/>
+      <w:lvlText w:val=""/>
+      <w:lvlJc w:val="left"/>
+      <w:pPr>
+        <w:ind w:left="720" w:hanging="360"/>
+      </w:pPr>
+      <w:rPr>
+        <w:rFonts w:ascii="Symbol" w:hAnsi="Symbol" w:hint="default"/>
+      </w:rPr>
+    </w:lvl>
+    <w:lvl w:ilvl="1" w:tplc="04160003" w:tentative="1">
+      <w:start w:val="1"/>
+      <w:numFmt w:val="bullet"/>
+      <w:lvlText w:val="o"/>
+      <w:lvlJc w:val="left"/>
+      <w:pPr>
+        <w:ind w:left="1440" w:hanging="360"/>
+      </w:pPr>
+      <w:rPr>
+        <w:rFonts w:ascii="Courier New" w:hAnsi="Courier New" w:cs="Courier New" w:hint="default"/>
+      </w:rPr>
+    </w:lvl>
+    <w:lvl w:ilvl="2" w:tplc="04160005" w:tentative="1">
+      <w:start w:val="1"/>
+      <w:numFmt w:val="bullet"/>
+      <w:lvlText w:val=""/>
+      <w:lvlJc w:val="left"/>
+      <w:pPr>
+        <w:ind w:left="2160" w:hanging="360"/>
+      </w:pPr>
+      <w:rPr>
+        <w:rFonts w:ascii="Wingdings" w:hAnsi="Wingdings" w:hint="default"/>
+      </w:rPr>
+    </w:lvl>
+    <w:lvl w:ilvl="3" w:tplc="04160001" w:tentative="1">
+      <w:start w:val="1"/>
+      <w:numFmt w:val="bullet"/>
+      <w:lvlText w:val=""/>
+      <w:lvlJc w:val="left"/>
+      <w:pPr>
+        <w:ind w:left="2880" w:hanging="360"/>
+      </w:pPr>
+      <w:rPr>
+        <w:rFonts w:ascii="Symbol" w:hAnsi="Symbol" w:hint="default"/>
+      </w:rPr>
+    </w:lvl>
+    <w:lvl w:ilvl="4" w:tplc="04160003" w:tentative="1">
+      <w:start w:val="1"/>
+      <w:numFmt w:val="bullet"/>
+      <w:lvlText w:val="o"/>
+      <w:lvlJc w:val="left"/>
+      <w:pPr>
+        <w:ind w:left="3600" w:hanging="360"/>
+      </w:pPr>
+      <w:rPr>
+        <w:rFonts w:ascii="Courier New" w:hAnsi="Courier New" w:cs="Courier New" w:hint="default"/>
+      </w:rPr>
+    </w:lvl>
+    <w:lvl w:ilvl="5" w:tplc="04160005" w:tentative="1">
+      <w:start w:val="1"/>
+      <w:numFmt w:val="bullet"/>
+      <w:lvlText w:val=""/>
+      <w:lvlJc w:val="left"/>
+      <w:pPr>
+        <w:ind w:left="4320" w:hanging="360"/>
+      </w:pPr>
+      <w:rPr>
+        <w:rFonts w:ascii="Wingdings" w:hAnsi="Wingdings" w:hint="default"/>
+      </w:rPr>
+    </w:lvl>
+    <w:lvl w:ilvl="6" w:tplc="04160001" w:tentative="1">
+      <w:start w:val="1"/>
+      <w:numFmt w:val="bullet"/>
+      <w:lvlText w:val=""/>
+      <w:lvlJc w:val="left"/>
+      <w:pPr>
+        <w:ind w:left="5040" w:hanging="360"/>
+      </w:pPr>
+      <w:rPr>
+        <w:rFonts w:ascii="Symbol" w:hAnsi="Symbol" w:hint="default"/>
+      </w:rPr>
+    </w:lvl>
+    <w:lvl w:ilvl="7" w:tplc="04160003" w:tentative="1">
+      <w:start w:val="1"/>
+      <w:numFmt w:val="bullet"/>
+      <w:lvlText w:val="o"/>
+      <w:lvlJc w:val="left"/>
+      <w:pPr>
+        <w:ind w:left="5760" w:hanging="360"/>
+      </w:pPr>
+      <w:rPr>
+        <w:rFonts w:ascii="Courier New" w:hAnsi="Courier New" w:cs="Courier New" w:hint="default"/>
+      </w:rPr>
+    </w:lvl>
+    <w:lvl w:ilvl="8" w:tplc="04160005" w:tentative="1">
+      <w:start w:val="1"/>
+      <w:numFmt w:val="bullet"/>
+      <w:lvlText w:val=""/>
+      <w:lvlJc w:val="left"/>
+      <w:pPr>
+        <w:ind w:left="6480" w:hanging="360"/>
+      </w:pPr>
+      <w:rPr>
+        <w:rFonts w:ascii="Wingdings" w:hAnsi="Wingdings" w:hint="default"/>
+      </w:rPr>
+    </w:lvl>
+  </w:abstractNum>
+  <w:abstractNum w:abstractNumId="1">
     <w:nsid w:val="27CE4658"/>
     <w:multiLevelType w:val="multilevel"/>
     <w:tmpl w:val="BBE26710"/>
@@ -910,7 +1119,7 @@
       </w:pPr>
     </w:lvl>
   </w:abstractNum>
-  <w:abstractNum w:abstractNumId="1" w15:restartNumberingAfterBreak="0">
+  <w:abstractNum w:abstractNumId="2">
     <w:nsid w:val="3470717B"/>
     <w:multiLevelType w:val="hybridMultilevel"/>
     <w:tmpl w:val="901AA79E"/>
@@ -1023,7 +1232,120 @@
       </w:rPr>
     </w:lvl>
   </w:abstractNum>
-  <w:abstractNum w:abstractNumId="2" w15:restartNumberingAfterBreak="0">
+  <w:abstractNum w:abstractNumId="3">
+    <w:nsid w:val="34BD7D0F"/>
+    <w:multiLevelType w:val="hybridMultilevel"/>
+    <w:tmpl w:val="F54AB85E"/>
+    <w:lvl w:ilvl="0" w:tplc="04160001">
+      <w:start w:val="1"/>
+      <w:numFmt w:val="bullet"/>
+      <w:lvlText w:val=""/>
+      <w:lvlJc w:val="left"/>
+      <w:pPr>
+        <w:ind w:left="720" w:hanging="360"/>
+      </w:pPr>
+      <w:rPr>
+        <w:rFonts w:ascii="Symbol" w:hAnsi="Symbol" w:hint="default"/>
+      </w:rPr>
+    </w:lvl>
+    <w:lvl w:ilvl="1" w:tplc="04160003" w:tentative="1">
+      <w:start w:val="1"/>
+      <w:numFmt w:val="bullet"/>
+      <w:lvlText w:val="o"/>
+      <w:lvlJc w:val="left"/>
+      <w:pPr>
+        <w:ind w:left="1440" w:hanging="360"/>
+      </w:pPr>
+      <w:rPr>
+        <w:rFonts w:ascii="Courier New" w:hAnsi="Courier New" w:cs="Courier New" w:hint="default"/>
+      </w:rPr>
+    </w:lvl>
+    <w:lvl w:ilvl="2" w:tplc="04160005" w:tentative="1">
+      <w:start w:val="1"/>
+      <w:numFmt w:val="bullet"/>
+      <w:lvlText w:val=""/>
+      <w:lvlJc w:val="left"/>
+      <w:pPr>
+        <w:ind w:left="2160" w:hanging="360"/>
+      </w:pPr>
+      <w:rPr>
+        <w:rFonts w:ascii="Wingdings" w:hAnsi="Wingdings" w:hint="default"/>
+      </w:rPr>
+    </w:lvl>
+    <w:lvl w:ilvl="3" w:tplc="04160001" w:tentative="1">
+      <w:start w:val="1"/>
+      <w:numFmt w:val="bullet"/>
+      <w:lvlText w:val=""/>
+      <w:lvlJc w:val="left"/>
+      <w:pPr>
+        <w:ind w:left="2880" w:hanging="360"/>
+      </w:pPr>
+      <w:rPr>
+        <w:rFonts w:ascii="Symbol" w:hAnsi="Symbol" w:hint="default"/>
+      </w:rPr>
+    </w:lvl>
+    <w:lvl w:ilvl="4" w:tplc="04160003" w:tentative="1">
+      <w:start w:val="1"/>
+      <w:numFmt w:val="bullet"/>
+      <w:lvlText w:val="o"/>
+      <w:lvlJc w:val="left"/>
+      <w:pPr>
+        <w:ind w:left="3600" w:hanging="360"/>
+      </w:pPr>
+      <w:rPr>
+        <w:rFonts w:ascii="Courier New" w:hAnsi="Courier New" w:cs="Courier New" w:hint="default"/>
+      </w:rPr>
+    </w:lvl>
+    <w:lvl w:ilvl="5" w:tplc="04160005" w:tentative="1">
+      <w:start w:val="1"/>
+      <w:numFmt w:val="bullet"/>
+      <w:lvlText w:val=""/>
+      <w:lvlJc w:val="left"/>
+      <w:pPr>
+        <w:ind w:left="4320" w:hanging="360"/>
+      </w:pPr>
+      <w:rPr>
+        <w:rFonts w:ascii="Wingdings" w:hAnsi="Wingdings" w:hint="default"/>
+      </w:rPr>
+    </w:lvl>
+    <w:lvl w:ilvl="6" w:tplc="04160001" w:tentative="1">
+      <w:start w:val="1"/>
+      <w:numFmt w:val="bullet"/>
+      <w:lvlText w:val=""/>
+      <w:lvlJc w:val="left"/>
+      <w:pPr>
+        <w:ind w:left="5040" w:hanging="360"/>
+      </w:pPr>
+      <w:rPr>
+        <w:rFonts w:ascii="Symbol" w:hAnsi="Symbol" w:hint="default"/>
+      </w:rPr>
+    </w:lvl>
+    <w:lvl w:ilvl="7" w:tplc="04160003" w:tentative="1">
+      <w:start w:val="1"/>
+      <w:numFmt w:val="bullet"/>
+      <w:lvlText w:val="o"/>
+      <w:lvlJc w:val="left"/>
+      <w:pPr>
+        <w:ind w:left="5760" w:hanging="360"/>
+      </w:pPr>
+      <w:rPr>
+        <w:rFonts w:ascii="Courier New" w:hAnsi="Courier New" w:cs="Courier New" w:hint="default"/>
+      </w:rPr>
+    </w:lvl>
+    <w:lvl w:ilvl="8" w:tplc="04160005" w:tentative="1">
+      <w:start w:val="1"/>
+      <w:numFmt w:val="bullet"/>
+      <w:lvlText w:val=""/>
+      <w:lvlJc w:val="left"/>
+      <w:pPr>
+        <w:ind w:left="6480" w:hanging="360"/>
+      </w:pPr>
+      <w:rPr>
+        <w:rFonts w:ascii="Wingdings" w:hAnsi="Wingdings" w:hint="default"/>
+      </w:rPr>
+    </w:lvl>
+  </w:abstractNum>
+  <w:abstractNum w:abstractNumId="4">
     <w:nsid w:val="39E41685"/>
     <w:multiLevelType w:val="hybridMultilevel"/>
     <w:tmpl w:val="1EB68778"/>
@@ -1136,10 +1458,10 @@
       </w:rPr>
     </w:lvl>
   </w:abstractNum>
-  <w:abstractNum w:abstractNumId="3" w15:restartNumberingAfterBreak="0">
+  <w:abstractNum w:abstractNumId="5">
     <w:nsid w:val="3C0552B5"/>
     <w:multiLevelType w:val="hybridMultilevel"/>
-    <w:tmpl w:val="101C728E"/>
+    <w:tmpl w:val="C4EAF000"/>
     <w:lvl w:ilvl="0" w:tplc="04160001">
       <w:start w:val="1"/>
       <w:numFmt w:val="bullet"/>
@@ -1249,7 +1571,7 @@
       </w:rPr>
     </w:lvl>
   </w:abstractNum>
-  <w:abstractNum w:abstractNumId="4" w15:restartNumberingAfterBreak="0">
+  <w:abstractNum w:abstractNumId="6">
     <w:nsid w:val="50E823F3"/>
     <w:multiLevelType w:val="multilevel"/>
     <w:tmpl w:val="931AD7C6"/>
@@ -1363,7 +1685,7 @@
       </w:rPr>
     </w:lvl>
   </w:abstractNum>
-  <w:abstractNum w:abstractNumId="5" w15:restartNumberingAfterBreak="0">
+  <w:abstractNum w:abstractNumId="7">
     <w:nsid w:val="66215336"/>
     <w:multiLevelType w:val="multilevel"/>
     <w:tmpl w:val="0B16AD4A"/>
@@ -1477,7 +1799,7 @@
       </w:rPr>
     </w:lvl>
   </w:abstractNum>
-  <w:abstractNum w:abstractNumId="6" w15:restartNumberingAfterBreak="0">
+  <w:abstractNum w:abstractNumId="8">
     <w:nsid w:val="767C4460"/>
     <w:multiLevelType w:val="hybridMultilevel"/>
     <w:tmpl w:val="CA04A372"/>
@@ -1590,7 +1912,7 @@
       </w:rPr>
     </w:lvl>
   </w:abstractNum>
-  <w:abstractNum w:abstractNumId="7" w15:restartNumberingAfterBreak="0">
+  <w:abstractNum w:abstractNumId="9">
     <w:nsid w:val="7B524741"/>
     <w:multiLevelType w:val="hybridMultilevel"/>
     <w:tmpl w:val="9D54228C"/>
@@ -1704,34 +2026,40 @@
     </w:lvl>
   </w:abstractNum>
   <w:num w:numId="1">
+    <w:abstractNumId w:val="7"/>
+  </w:num>
+  <w:num w:numId="2">
+    <w:abstractNumId w:val="6"/>
+  </w:num>
+  <w:num w:numId="3">
+    <w:abstractNumId w:val="1"/>
+  </w:num>
+  <w:num w:numId="4">
     <w:abstractNumId w:val="5"/>
   </w:num>
-  <w:num w:numId="2">
+  <w:num w:numId="5">
     <w:abstractNumId w:val="4"/>
   </w:num>
-  <w:num w:numId="3">
-    <w:abstractNumId w:val="0"/>
+  <w:num w:numId="6">
+    <w:abstractNumId w:val="2"/>
   </w:num>
-  <w:num w:numId="4">
+  <w:num w:numId="7">
+    <w:abstractNumId w:val="9"/>
+  </w:num>
+  <w:num w:numId="8">
+    <w:abstractNumId w:val="8"/>
+  </w:num>
+  <w:num w:numId="9">
     <w:abstractNumId w:val="3"/>
   </w:num>
-  <w:num w:numId="5">
-    <w:abstractNumId w:val="2"/>
-  </w:num>
-  <w:num w:numId="6">
-    <w:abstractNumId w:val="1"/>
-  </w:num>
-  <w:num w:numId="7">
-    <w:abstractNumId w:val="7"/>
-  </w:num>
-  <w:num w:numId="8">
-    <w:abstractNumId w:val="6"/>
+  <w:num w:numId="10">
+    <w:abstractNumId w:val="0"/>
   </w:num>
 </w:numbering>
 </file>
 
 <file path=word/styles.xml><?xml version="1.0" encoding="utf-8"?>
-<w:styles xmlns:mc="http://schemas.openxmlformats.org/markup-compatibility/2006" xmlns:r="http://schemas.openxmlformats.org/officeDocument/2006/relationships" xmlns:w="http://schemas.openxmlformats.org/wordprocessingml/2006/main" xmlns:w14="http://schemas.microsoft.com/office/word/2010/wordml" xmlns:w15="http://schemas.microsoft.com/office/word/2012/wordml" xmlns:w16se="http://schemas.microsoft.com/office/word/2015/wordml/symex" mc:Ignorable="w14 w15 w16se">
+<w:styles xmlns:mc="http://schemas.openxmlformats.org/markup-compatibility/2006" xmlns:r="http://schemas.openxmlformats.org/officeDocument/2006/relationships" xmlns:w="http://schemas.openxmlformats.org/wordprocessingml/2006/main" xmlns:w14="http://schemas.microsoft.com/office/word/2010/wordml" xmlns:w15="http://schemas.microsoft.com/office/word/2012/wordml" mc:Ignorable="w14 w15">
   <w:docDefaults>
     <w:rPrDefault>
       <w:rPr>

</xml_diff>